<commit_message>
updated the quickstart doc
</commit_message>
<xml_diff>
--- a/trunk/MiniSqlQueryQuickStart.docx
+++ b/trunk/MiniSqlQueryQuickStart.docx
@@ -77,12 +77,7 @@
         <w:t>Mini SQL Query</w:t>
       </w:r>
       <w:r>
-        <w:t xml:space="preserve"> is "deliberately minimalist". Software too often becomes bloated</w:t>
-      </w:r>
-      <w:bookmarkStart w:id="0" w:name="_GoBack"/>
-      <w:bookmarkEnd w:id="0"/>
-      <w:r>
-        <w:t xml:space="preserve"> and less usable while trying to satisfy the 99% of what every user wants. </w:t>
+        <w:t xml:space="preserve"> is "deliberately minimalist". Software too often becomes bloated and less usable while trying to satisfy the 99% of what every user wants. </w:t>
       </w:r>
       <w:r>
         <w:rPr>
@@ -756,81 +751,8 @@
       <w:pPr>
         <w:pStyle w:val="Default"/>
       </w:pPr>
-      <w:r>
-        <w:t xml:space="preserve">You will be asked to confirm that you want to refresh the connection, just press </w:t>
-      </w:r>
-      <w:proofErr w:type="gramStart"/>
-      <w:r>
-        <w:rPr>
-          <w:b/>
-        </w:rPr>
-        <w:t>Yes</w:t>
-      </w:r>
-      <w:proofErr w:type="gramEnd"/>
-      <w:r>
-        <w:t>.</w:t>
-      </w:r>
-    </w:p>
-    <w:p>
-      <w:pPr>
-        <w:pStyle w:val="Default"/>
-      </w:pPr>
-      <w:r>
-        <w:rPr>
-          <w:noProof/>
-          <w:lang w:eastAsia="en-AU"/>
-        </w:rPr>
-        <w:drawing>
-          <wp:inline distT="0" distB="0" distL="0" distR="0">
-            <wp:extent cx="2352675" cy="804545"/>
-            <wp:effectExtent l="0" t="0" r="0" b="0"/>
-            <wp:docPr id="6" name="Picture" descr="A description..."/>
-            <wp:cNvGraphicFramePr>
-              <a:graphicFrameLocks xmlns:a="http://schemas.openxmlformats.org/drawingml/2006/main" noChangeAspect="1"/>
-            </wp:cNvGraphicFramePr>
-            <a:graphic xmlns:a="http://schemas.openxmlformats.org/drawingml/2006/main">
-              <a:graphicData uri="http://schemas.openxmlformats.org/drawingml/2006/picture">
-                <pic:pic xmlns:pic="http://schemas.openxmlformats.org/drawingml/2006/picture">
-                  <pic:nvPicPr>
-                    <pic:cNvPr id="0" name="Picture" descr="A description..."/>
-                    <pic:cNvPicPr>
-                      <a:picLocks noChangeAspect="1" noChangeArrowheads="1"/>
-                    </pic:cNvPicPr>
-                  </pic:nvPicPr>
-                  <pic:blipFill>
-                    <a:blip r:embed="rId13" cstate="print"/>
-                    <a:srcRect/>
-                    <a:stretch>
-                      <a:fillRect/>
-                    </a:stretch>
-                  </pic:blipFill>
-                  <pic:spPr bwMode="auto">
-                    <a:xfrm>
-                      <a:off x="0" y="0"/>
-                      <a:ext cx="2352675" cy="804545"/>
-                    </a:xfrm>
-                    <a:prstGeom prst="rect">
-                      <a:avLst/>
-                    </a:prstGeom>
-                    <a:noFill/>
-                    <a:ln w="9525">
-                      <a:noFill/>
-                      <a:miter lim="800000"/>
-                      <a:headEnd/>
-                      <a:tailEnd/>
-                    </a:ln>
-                  </pic:spPr>
-                </pic:pic>
-              </a:graphicData>
-            </a:graphic>
-          </wp:inline>
-        </w:drawing>
-      </w:r>
-    </w:p>
-    <w:p>
-      <w:pPr>
-        <w:pStyle w:val="Default"/>
-      </w:pPr>
+      <w:bookmarkStart w:id="0" w:name="_GoBack"/>
+      <w:bookmarkEnd w:id="0"/>
       <w:r>
         <w:t xml:space="preserve">Next select the new connection definition from the dropdown list on the toolbar. The application will pause while it loads the database schema information. Now you can explore the schema using the tree </w:t>
       </w:r>
@@ -874,7 +796,7 @@
                     </pic:cNvPicPr>
                   </pic:nvPicPr>
                   <pic:blipFill>
-                    <a:blip r:embed="rId14" cstate="print"/>
+                    <a:blip r:embed="rId13" cstate="print"/>
                     <a:srcRect/>
                     <a:stretch>
                       <a:fillRect/>
@@ -975,58 +897,58 @@
         <w:pStyle w:val="Heading2"/>
       </w:pPr>
       <w:r>
+        <w:t>Basic Usage</w:t>
+      </w:r>
+    </w:p>
+    <w:p>
+      <w:pPr>
+        <w:pStyle w:val="Default"/>
+      </w:pPr>
+      <w:r>
+        <w:t xml:space="preserve">Below is a list of typical usage scenarios with </w:t>
+      </w:r>
+      <w:r>
+        <w:rPr>
+          <w:b/>
+        </w:rPr>
+        <w:t>Mini SQL Query</w:t>
+      </w:r>
+      <w:r>
+        <w:t xml:space="preserve">. </w:t>
+      </w:r>
+    </w:p>
+    <w:p>
+      <w:pPr>
+        <w:pStyle w:val="Default"/>
+      </w:pPr>
+      <w:r>
+        <w:t xml:space="preserve">One of the core features </w:t>
+      </w:r>
+      <w:r>
+        <w:rPr>
+          <w:b/>
+        </w:rPr>
+        <w:t>Mini SQL Query</w:t>
+      </w:r>
+      <w:r>
+        <w:t xml:space="preserve"> tries to achieve is </w:t>
+      </w:r>
+      <w:r>
+        <w:rPr>
+          <w:i/>
+        </w:rPr>
+        <w:t>intelligent SQL code generation</w:t>
+      </w:r>
+      <w:r>
+        <w:t xml:space="preserve"> where primary key, read-only or timestamp type columns are observed and not just sprayed into generated code making the output not so useful.</w:t>
+      </w:r>
+    </w:p>
+    <w:p>
+      <w:pPr>
+        <w:pStyle w:val="Heading3"/>
+      </w:pPr>
+      <w:r>
         <w:lastRenderedPageBreak/>
-        <w:t>Basic Usage</w:t>
-      </w:r>
-    </w:p>
-    <w:p>
-      <w:pPr>
-        <w:pStyle w:val="Default"/>
-      </w:pPr>
-      <w:r>
-        <w:t xml:space="preserve">Below is a list of typical usage scenarios with </w:t>
-      </w:r>
-      <w:r>
-        <w:rPr>
-          <w:b/>
-        </w:rPr>
-        <w:t>Mini SQL Query</w:t>
-      </w:r>
-      <w:r>
-        <w:t xml:space="preserve">. </w:t>
-      </w:r>
-    </w:p>
-    <w:p>
-      <w:pPr>
-        <w:pStyle w:val="Default"/>
-      </w:pPr>
-      <w:r>
-        <w:t xml:space="preserve">One of the core features </w:t>
-      </w:r>
-      <w:r>
-        <w:rPr>
-          <w:b/>
-        </w:rPr>
-        <w:t>Mini SQL Query</w:t>
-      </w:r>
-      <w:r>
-        <w:t xml:space="preserve"> tries to achieve is </w:t>
-      </w:r>
-      <w:r>
-        <w:rPr>
-          <w:i/>
-        </w:rPr>
-        <w:t>intelligent SQL code generation</w:t>
-      </w:r>
-      <w:r>
-        <w:t xml:space="preserve"> where primary key, read-only or timestamp type columns are observed and not just sprayed into generated code making the output not so useful.</w:t>
-      </w:r>
-    </w:p>
-    <w:p>
-      <w:pPr>
-        <w:pStyle w:val="Heading3"/>
-      </w:pPr>
-      <w:r>
         <w:t>Some Shortcuts</w:t>
       </w:r>
     </w:p>
@@ -1930,7 +1852,6 @@
           <w:noProof/>
           <w:lang w:eastAsia="en-AU"/>
         </w:rPr>
-        <w:lastRenderedPageBreak/>
         <w:drawing>
           <wp:inline distT="0" distB="0" distL="0" distR="0">
             <wp:extent cx="5152390" cy="2886075"/>
@@ -1949,7 +1870,7 @@
                     </pic:cNvPicPr>
                   </pic:nvPicPr>
                   <pic:blipFill>
-                    <a:blip r:embed="rId15" cstate="print"/>
+                    <a:blip r:embed="rId14" cstate="print"/>
                     <a:srcRect/>
                     <a:stretch>
                       <a:fillRect/>
@@ -2015,50 +1936,58 @@
           <w:sz w:val="18"/>
           <w:szCs w:val="18"/>
         </w:rPr>
-        <w:t>An interesting addition here is the “Export Script...” link. It will convert the contents of the window into insert statements. By default it will observe identity or timestamp columns for example and not add those columns to the insert statements. If you want these values output the option can be changed. This can be very useful with setting up test data for example. With respect to MSSQL the “SET IDENTITY_</w:t>
+        <w:t xml:space="preserve">An interesting addition here is the “Export Script...” link. It will convert the contents of the window into insert statements. By default it will observe identity or timestamp columns for example and not add those columns to </w:t>
       </w:r>
       <w:r>
         <w:rPr>
           <w:sz w:val="18"/>
           <w:szCs w:val="18"/>
         </w:rPr>
-        <w:t>INSERT</w:t>
+        <w:lastRenderedPageBreak/>
+        <w:t>the insert statements. If you want these values output the option can be changed. This can be very useful with setting up test data for example. With respect to MSSQL the “SET IDENTITY_</w:t>
       </w:r>
       <w:r>
         <w:rPr>
           <w:sz w:val="18"/>
           <w:szCs w:val="18"/>
         </w:rPr>
-        <w:t xml:space="preserve"> &lt;</w:t>
-      </w:r>
-      <w:proofErr w:type="spellStart"/>
+        <w:t>INSERT</w:t>
+      </w:r>
       <w:r>
         <w:rPr>
           <w:sz w:val="18"/>
           <w:szCs w:val="18"/>
         </w:rPr>
-        <w:t>tablename</w:t>
-      </w:r>
-      <w:proofErr w:type="spellEnd"/>
+        <w:t xml:space="preserve"> &lt;</w:t>
+      </w:r>
+      <w:proofErr w:type="spellStart"/>
       <w:r>
         <w:rPr>
           <w:sz w:val="18"/>
           <w:szCs w:val="18"/>
         </w:rPr>
-        <w:t>&gt;</w:t>
-      </w:r>
+        <w:t>tablename</w:t>
+      </w:r>
+      <w:proofErr w:type="spellEnd"/>
       <w:r>
         <w:rPr>
           <w:sz w:val="18"/>
           <w:szCs w:val="18"/>
         </w:rPr>
-        <w:t xml:space="preserve"> ON</w:t>
+        <w:t>&gt;</w:t>
       </w:r>
       <w:r>
         <w:rPr>
           <w:sz w:val="18"/>
           <w:szCs w:val="18"/>
         </w:rPr>
+        <w:t xml:space="preserve"> ON</w:t>
+      </w:r>
+      <w:r>
+        <w:rPr>
+          <w:sz w:val="18"/>
+          <w:szCs w:val="18"/>
+        </w:rPr>
         <w:t>” command can be used to insert the data.</w:t>
       </w:r>
     </w:p>
@@ -2323,16 +2252,492 @@
         <w:pStyle w:val="CodeBlock"/>
       </w:pPr>
       <w:r>
+        <w:tab/>
+      </w:r>
+      <w:proofErr w:type="spellStart"/>
+      <w:r>
+        <w:t>LoginID</w:t>
+      </w:r>
+      <w:proofErr w:type="spellEnd"/>
+      <w:r>
+        <w:t>,</w:t>
+      </w:r>
+    </w:p>
+    <w:p>
+      <w:pPr>
+        <w:pStyle w:val="CodeBlock"/>
+      </w:pPr>
+      <w:r>
+        <w:tab/>
+      </w:r>
+      <w:proofErr w:type="spellStart"/>
+      <w:r>
+        <w:t>ManagerID</w:t>
+      </w:r>
+      <w:proofErr w:type="spellEnd"/>
+      <w:r>
+        <w:t>,</w:t>
+      </w:r>
+    </w:p>
+    <w:p>
+      <w:pPr>
+        <w:pStyle w:val="CodeBlock"/>
+      </w:pPr>
+      <w:r>
+        <w:tab/>
+        <w:t>Title,</w:t>
+      </w:r>
+    </w:p>
+    <w:p>
+      <w:pPr>
+        <w:pStyle w:val="CodeBlock"/>
+      </w:pPr>
+      <w:r>
+        <w:tab/>
+      </w:r>
+      <w:proofErr w:type="spellStart"/>
+      <w:r>
+        <w:t>BirthDate</w:t>
+      </w:r>
+      <w:proofErr w:type="spellEnd"/>
+      <w:r>
+        <w:t>,</w:t>
+      </w:r>
+    </w:p>
+    <w:p>
+      <w:pPr>
+        <w:pStyle w:val="CodeBlock"/>
+      </w:pPr>
+      <w:r>
+        <w:tab/>
+      </w:r>
+      <w:proofErr w:type="spellStart"/>
+      <w:r>
+        <w:t>MaritalStatus</w:t>
+      </w:r>
+      <w:proofErr w:type="spellEnd"/>
+      <w:r>
+        <w:t>,</w:t>
+      </w:r>
+    </w:p>
+    <w:p>
+      <w:pPr>
+        <w:pStyle w:val="CodeBlock"/>
+      </w:pPr>
+      <w:r>
+        <w:tab/>
+        <w:t>Gender,</w:t>
+      </w:r>
+    </w:p>
+    <w:p>
+      <w:pPr>
+        <w:pStyle w:val="CodeBlock"/>
+      </w:pPr>
+      <w:r>
+        <w:tab/>
+      </w:r>
+      <w:proofErr w:type="spellStart"/>
+      <w:r>
+        <w:t>HireDate</w:t>
+      </w:r>
+      <w:proofErr w:type="spellEnd"/>
+      <w:r>
+        <w:t>,</w:t>
+      </w:r>
+    </w:p>
+    <w:p>
+      <w:pPr>
+        <w:pStyle w:val="CodeBlock"/>
+      </w:pPr>
+      <w:r>
+        <w:tab/>
+      </w:r>
+      <w:proofErr w:type="spellStart"/>
+      <w:r>
+        <w:t>SalariedFlag</w:t>
+      </w:r>
+      <w:proofErr w:type="spellEnd"/>
+      <w:r>
+        <w:t>,</w:t>
+      </w:r>
+    </w:p>
+    <w:p>
+      <w:pPr>
+        <w:pStyle w:val="CodeBlock"/>
+      </w:pPr>
+      <w:r>
+        <w:tab/>
+      </w:r>
+      <w:proofErr w:type="spellStart"/>
+      <w:r>
+        <w:t>VacationHours</w:t>
+      </w:r>
+      <w:proofErr w:type="spellEnd"/>
+      <w:r>
+        <w:t>,</w:t>
+      </w:r>
+    </w:p>
+    <w:p>
+      <w:pPr>
+        <w:pStyle w:val="CodeBlock"/>
+      </w:pPr>
+      <w:r>
+        <w:tab/>
+      </w:r>
+      <w:proofErr w:type="spellStart"/>
+      <w:r>
+        <w:t>SickLeaveHours</w:t>
+      </w:r>
+      <w:proofErr w:type="spellEnd"/>
+      <w:r>
+        <w:t>,</w:t>
+      </w:r>
+    </w:p>
+    <w:p>
+      <w:pPr>
+        <w:pStyle w:val="CodeBlock"/>
+      </w:pPr>
+      <w:r>
+        <w:tab/>
+      </w:r>
+      <w:proofErr w:type="spellStart"/>
+      <w:r>
+        <w:t>CurrentFlag</w:t>
+      </w:r>
+      <w:proofErr w:type="spellEnd"/>
+      <w:r>
+        <w:t>,</w:t>
+      </w:r>
+    </w:p>
+    <w:p>
+      <w:pPr>
+        <w:pStyle w:val="CodeBlock"/>
+      </w:pPr>
+      <w:r>
+        <w:tab/>
+      </w:r>
+      <w:proofErr w:type="spellStart"/>
+      <w:proofErr w:type="gramStart"/>
+      <w:r>
+        <w:t>rowguid</w:t>
+      </w:r>
+      <w:proofErr w:type="spellEnd"/>
+      <w:proofErr w:type="gramEnd"/>
+      <w:r>
+        <w:t>,</w:t>
+      </w:r>
+    </w:p>
+    <w:p>
+      <w:pPr>
+        <w:pStyle w:val="CodeBlock"/>
+      </w:pPr>
+      <w:r>
+        <w:tab/>
+      </w:r>
+      <w:proofErr w:type="spellStart"/>
+      <w:r>
+        <w:t>ModifiedDate</w:t>
+      </w:r>
+      <w:proofErr w:type="spellEnd"/>
+      <w:r>
+        <w:t>)</w:t>
+      </w:r>
+    </w:p>
+    <w:p>
+      <w:pPr>
+        <w:pStyle w:val="CodeBlock"/>
+      </w:pPr>
+      <w:r>
+        <w:t>VALUES</w:t>
+      </w:r>
+    </w:p>
+    <w:p>
+      <w:pPr>
+        <w:pStyle w:val="CodeBlock"/>
+      </w:pPr>
+      <w:r>
+        <w:tab/>
+        <w:t>(N'' /*</w:t>
+      </w:r>
+      <w:proofErr w:type="spellStart"/>
+      <w:r>
+        <w:t>NationalIDNumber</w:t>
+      </w:r>
+      <w:proofErr w:type="gramStart"/>
+      <w:r>
+        <w:t>,nvarchar</w:t>
+      </w:r>
+      <w:proofErr w:type="spellEnd"/>
+      <w:proofErr w:type="gramEnd"/>
+      <w:r>
+        <w:t>(15)*/,</w:t>
+      </w:r>
+    </w:p>
+    <w:p>
+      <w:pPr>
+        <w:pStyle w:val="CodeBlock"/>
+      </w:pPr>
+      <w:r>
+        <w:tab/>
+        <w:t>0 /*</w:t>
+      </w:r>
+      <w:proofErr w:type="spellStart"/>
+      <w:r>
+        <w:t>ContactID</w:t>
+      </w:r>
+      <w:proofErr w:type="gramStart"/>
+      <w:r>
+        <w:t>,int</w:t>
+      </w:r>
+      <w:proofErr w:type="spellEnd"/>
+      <w:proofErr w:type="gramEnd"/>
+      <w:r>
+        <w:t>*/,</w:t>
+      </w:r>
+    </w:p>
+    <w:p>
+      <w:pPr>
+        <w:pStyle w:val="CodeBlock"/>
+      </w:pPr>
+      <w:r>
+        <w:tab/>
+        <w:t>N'' /*</w:t>
+      </w:r>
+      <w:proofErr w:type="spellStart"/>
+      <w:r>
+        <w:t>LoginID</w:t>
+      </w:r>
+      <w:proofErr w:type="gramStart"/>
+      <w:r>
+        <w:t>,nvarchar</w:t>
+      </w:r>
+      <w:proofErr w:type="spellEnd"/>
+      <w:proofErr w:type="gramEnd"/>
+      <w:r>
+        <w:t>(256)*/,</w:t>
+      </w:r>
+    </w:p>
+    <w:p>
+      <w:pPr>
+        <w:pStyle w:val="CodeBlock"/>
+      </w:pPr>
+      <w:r>
+        <w:tab/>
+      </w:r>
+      <w:proofErr w:type="gramStart"/>
+      <w:r>
+        <w:t>null</w:t>
+      </w:r>
+      <w:proofErr w:type="gramEnd"/>
+      <w:r>
+        <w:t xml:space="preserve"> /*</w:t>
+      </w:r>
+      <w:proofErr w:type="spellStart"/>
+      <w:r>
+        <w:t>ManagerID,int</w:t>
+      </w:r>
+      <w:proofErr w:type="spellEnd"/>
+      <w:r>
+        <w:t>*/,</w:t>
+      </w:r>
+    </w:p>
+    <w:p>
+      <w:pPr>
+        <w:pStyle w:val="CodeBlock"/>
+      </w:pPr>
+      <w:r>
+        <w:tab/>
+        <w:t>N'' /*</w:t>
+      </w:r>
+      <w:proofErr w:type="spellStart"/>
+      <w:r>
+        <w:t>Title</w:t>
+      </w:r>
+      <w:proofErr w:type="gramStart"/>
+      <w:r>
+        <w:t>,nvarchar</w:t>
+      </w:r>
+      <w:proofErr w:type="spellEnd"/>
+      <w:proofErr w:type="gramEnd"/>
+      <w:r>
+        <w:t>(50)*/,</w:t>
+      </w:r>
+    </w:p>
+    <w:p>
+      <w:pPr>
+        <w:pStyle w:val="CodeBlock"/>
+      </w:pPr>
+      <w:r>
+        <w:tab/>
+        <w:t>'?' /*</w:t>
+      </w:r>
+      <w:proofErr w:type="spellStart"/>
+      <w:r>
+        <w:t>BirthDate</w:t>
+      </w:r>
+      <w:proofErr w:type="gramStart"/>
+      <w:r>
+        <w:t>,datetime</w:t>
+      </w:r>
+      <w:proofErr w:type="spellEnd"/>
+      <w:proofErr w:type="gramEnd"/>
+      <w:r>
+        <w:t>*/,</w:t>
+      </w:r>
+    </w:p>
+    <w:p>
+      <w:pPr>
+        <w:pStyle w:val="CodeBlock"/>
+      </w:pPr>
+      <w:r>
+        <w:tab/>
+        <w:t>N'' /*</w:t>
+      </w:r>
+      <w:proofErr w:type="spellStart"/>
+      <w:r>
+        <w:t>MaritalStatus</w:t>
+      </w:r>
+      <w:proofErr w:type="gramStart"/>
+      <w:r>
+        <w:t>,nchar</w:t>
+      </w:r>
+      <w:proofErr w:type="spellEnd"/>
+      <w:proofErr w:type="gramEnd"/>
+      <w:r>
+        <w:t>(1)*/,</w:t>
+      </w:r>
+    </w:p>
+    <w:p>
+      <w:pPr>
+        <w:pStyle w:val="CodeBlock"/>
+      </w:pPr>
+      <w:r>
+        <w:tab/>
+        <w:t>N'' /*</w:t>
+      </w:r>
+      <w:proofErr w:type="spellStart"/>
+      <w:r>
+        <w:t>Gender</w:t>
+      </w:r>
+      <w:proofErr w:type="gramStart"/>
+      <w:r>
+        <w:t>,nchar</w:t>
+      </w:r>
+      <w:proofErr w:type="spellEnd"/>
+      <w:proofErr w:type="gramEnd"/>
+      <w:r>
+        <w:t>(1)*/,</w:t>
+      </w:r>
+    </w:p>
+    <w:p>
+      <w:pPr>
+        <w:pStyle w:val="CodeBlock"/>
+      </w:pPr>
+      <w:r>
+        <w:tab/>
+        <w:t>'?' /*</w:t>
+      </w:r>
+      <w:proofErr w:type="spellStart"/>
+      <w:r>
+        <w:t>HireDate</w:t>
+      </w:r>
+      <w:proofErr w:type="gramStart"/>
+      <w:r>
+        <w:t>,datetime</w:t>
+      </w:r>
+      <w:proofErr w:type="spellEnd"/>
+      <w:proofErr w:type="gramEnd"/>
+      <w:r>
+        <w:t>*/,</w:t>
+      </w:r>
+    </w:p>
+    <w:p>
+      <w:pPr>
+        <w:pStyle w:val="CodeBlock"/>
+      </w:pPr>
+      <w:r>
+        <w:tab/>
+        <w:t>0 /*</w:t>
+      </w:r>
+      <w:proofErr w:type="spellStart"/>
+      <w:r>
+        <w:t>SalariedFlag</w:t>
+      </w:r>
+      <w:proofErr w:type="gramStart"/>
+      <w:r>
+        <w:t>,bit</w:t>
+      </w:r>
+      <w:proofErr w:type="spellEnd"/>
+      <w:proofErr w:type="gramEnd"/>
+      <w:r>
+        <w:t>*/,</w:t>
+      </w:r>
+    </w:p>
+    <w:p>
+      <w:pPr>
+        <w:pStyle w:val="CodeBlock"/>
+      </w:pPr>
+      <w:r>
+        <w:tab/>
+        <w:t>0 /*</w:t>
+      </w:r>
+      <w:proofErr w:type="spellStart"/>
+      <w:r>
+        <w:t>VacationHours</w:t>
+      </w:r>
+      <w:proofErr w:type="gramStart"/>
+      <w:r>
+        <w:t>,smallint</w:t>
+      </w:r>
+      <w:proofErr w:type="spellEnd"/>
+      <w:proofErr w:type="gramEnd"/>
+      <w:r>
+        <w:t>*/,</w:t>
+      </w:r>
+    </w:p>
+    <w:p>
+      <w:pPr>
+        <w:pStyle w:val="CodeBlock"/>
+      </w:pPr>
+      <w:r>
+        <w:tab/>
+        <w:t>0 /*</w:t>
+      </w:r>
+      <w:proofErr w:type="spellStart"/>
+      <w:r>
+        <w:t>SickLeaveHours</w:t>
+      </w:r>
+      <w:proofErr w:type="gramStart"/>
+      <w:r>
+        <w:t>,smallint</w:t>
+      </w:r>
+      <w:proofErr w:type="spellEnd"/>
+      <w:proofErr w:type="gramEnd"/>
+      <w:r>
+        <w:t>*/,</w:t>
+      </w:r>
+    </w:p>
+    <w:p>
+      <w:pPr>
+        <w:pStyle w:val="CodeBlock"/>
+      </w:pPr>
+      <w:r>
         <w:lastRenderedPageBreak/>
         <w:tab/>
-      </w:r>
-      <w:proofErr w:type="spellStart"/>
-      <w:r>
-        <w:t>LoginID</w:t>
-      </w:r>
-      <w:proofErr w:type="spellEnd"/>
-      <w:r>
-        <w:t>,</w:t>
+        <w:t>0 /*</w:t>
+      </w:r>
+      <w:proofErr w:type="spellStart"/>
+      <w:r>
+        <w:t>CurrentFlag</w:t>
+      </w:r>
+      <w:proofErr w:type="gramStart"/>
+      <w:r>
+        <w:t>,bit</w:t>
+      </w:r>
+      <w:proofErr w:type="spellEnd"/>
+      <w:proofErr w:type="gramEnd"/>
+      <w:r>
+        <w:t>*/,</w:t>
       </w:r>
     </w:p>
     <w:p>
@@ -2341,298 +2746,20 @@
       </w:pPr>
       <w:r>
         <w:tab/>
-      </w:r>
-      <w:proofErr w:type="spellStart"/>
-      <w:r>
-        <w:t>ManagerID</w:t>
-      </w:r>
-      <w:proofErr w:type="spellEnd"/>
-      <w:r>
-        <w:t>,</w:t>
-      </w:r>
-    </w:p>
-    <w:p>
-      <w:pPr>
-        <w:pStyle w:val="CodeBlock"/>
-      </w:pPr>
-      <w:r>
-        <w:tab/>
-        <w:t>Title,</w:t>
-      </w:r>
-    </w:p>
-    <w:p>
-      <w:pPr>
-        <w:pStyle w:val="CodeBlock"/>
-      </w:pPr>
-      <w:r>
-        <w:tab/>
-      </w:r>
-      <w:proofErr w:type="spellStart"/>
-      <w:r>
-        <w:t>BirthDate</w:t>
-      </w:r>
-      <w:proofErr w:type="spellEnd"/>
-      <w:r>
-        <w:t>,</w:t>
-      </w:r>
-    </w:p>
-    <w:p>
-      <w:pPr>
-        <w:pStyle w:val="CodeBlock"/>
-      </w:pPr>
-      <w:r>
-        <w:tab/>
-      </w:r>
-      <w:proofErr w:type="spellStart"/>
-      <w:r>
-        <w:t>MaritalStatus</w:t>
-      </w:r>
-      <w:proofErr w:type="spellEnd"/>
-      <w:r>
-        <w:t>,</w:t>
-      </w:r>
-    </w:p>
-    <w:p>
-      <w:pPr>
-        <w:pStyle w:val="CodeBlock"/>
-      </w:pPr>
-      <w:r>
-        <w:tab/>
-        <w:t>Gender,</w:t>
-      </w:r>
-    </w:p>
-    <w:p>
-      <w:pPr>
-        <w:pStyle w:val="CodeBlock"/>
-      </w:pPr>
-      <w:r>
-        <w:tab/>
-      </w:r>
-      <w:proofErr w:type="spellStart"/>
-      <w:r>
-        <w:t>HireDate</w:t>
-      </w:r>
-      <w:proofErr w:type="spellEnd"/>
-      <w:r>
-        <w:t>,</w:t>
-      </w:r>
-    </w:p>
-    <w:p>
-      <w:pPr>
-        <w:pStyle w:val="CodeBlock"/>
-      </w:pPr>
-      <w:r>
-        <w:tab/>
-      </w:r>
-      <w:proofErr w:type="spellStart"/>
-      <w:r>
-        <w:t>SalariedFlag</w:t>
-      </w:r>
-      <w:proofErr w:type="spellEnd"/>
-      <w:r>
-        <w:t>,</w:t>
-      </w:r>
-    </w:p>
-    <w:p>
-      <w:pPr>
-        <w:pStyle w:val="CodeBlock"/>
-      </w:pPr>
-      <w:r>
-        <w:tab/>
-      </w:r>
-      <w:proofErr w:type="spellStart"/>
-      <w:r>
-        <w:t>VacationHours</w:t>
-      </w:r>
-      <w:proofErr w:type="spellEnd"/>
-      <w:r>
-        <w:t>,</w:t>
-      </w:r>
-    </w:p>
-    <w:p>
-      <w:pPr>
-        <w:pStyle w:val="CodeBlock"/>
-      </w:pPr>
-      <w:r>
-        <w:tab/>
-      </w:r>
-      <w:proofErr w:type="spellStart"/>
-      <w:r>
-        <w:t>SickLeaveHours</w:t>
-      </w:r>
-      <w:proofErr w:type="spellEnd"/>
-      <w:r>
-        <w:t>,</w:t>
-      </w:r>
-    </w:p>
-    <w:p>
-      <w:pPr>
-        <w:pStyle w:val="CodeBlock"/>
-      </w:pPr>
-      <w:r>
-        <w:tab/>
-      </w:r>
-      <w:proofErr w:type="spellStart"/>
-      <w:r>
-        <w:t>CurrentFlag</w:t>
-      </w:r>
-      <w:proofErr w:type="spellEnd"/>
-      <w:r>
-        <w:t>,</w:t>
-      </w:r>
-    </w:p>
-    <w:p>
-      <w:pPr>
-        <w:pStyle w:val="CodeBlock"/>
-      </w:pPr>
-      <w:r>
-        <w:tab/>
-      </w:r>
-      <w:proofErr w:type="spellStart"/>
+        <w:t>'00000000-0000-0000-0000-000000000000' /*</w:t>
+      </w:r>
+      <w:proofErr w:type="spellStart"/>
+      <w:r>
+        <w:t>rowguid</w:t>
+      </w:r>
       <w:proofErr w:type="gramStart"/>
       <w:r>
-        <w:t>rowguid</w:t>
+        <w:t>,uniqueidentifier</w:t>
       </w:r>
       <w:proofErr w:type="spellEnd"/>
       <w:proofErr w:type="gramEnd"/>
       <w:r>
-        <w:t>,</w:t>
-      </w:r>
-    </w:p>
-    <w:p>
-      <w:pPr>
-        <w:pStyle w:val="CodeBlock"/>
-      </w:pPr>
-      <w:r>
-        <w:tab/>
-      </w:r>
-      <w:proofErr w:type="spellStart"/>
-      <w:r>
-        <w:t>ModifiedDate</w:t>
-      </w:r>
-      <w:proofErr w:type="spellEnd"/>
-      <w:r>
-        <w:t>)</w:t>
-      </w:r>
-    </w:p>
-    <w:p>
-      <w:pPr>
-        <w:pStyle w:val="CodeBlock"/>
-      </w:pPr>
-      <w:r>
-        <w:t>VALUES</w:t>
-      </w:r>
-    </w:p>
-    <w:p>
-      <w:pPr>
-        <w:pStyle w:val="CodeBlock"/>
-      </w:pPr>
-      <w:r>
-        <w:tab/>
-        <w:t>(N'' /*</w:t>
-      </w:r>
-      <w:proofErr w:type="spellStart"/>
-      <w:r>
-        <w:t>NationalIDNumber</w:t>
-      </w:r>
-      <w:proofErr w:type="gramStart"/>
-      <w:r>
-        <w:t>,nvarchar</w:t>
-      </w:r>
-      <w:proofErr w:type="spellEnd"/>
-      <w:proofErr w:type="gramEnd"/>
-      <w:r>
-        <w:t>(15)*/,</w:t>
-      </w:r>
-    </w:p>
-    <w:p>
-      <w:pPr>
-        <w:pStyle w:val="CodeBlock"/>
-      </w:pPr>
-      <w:r>
-        <w:tab/>
-        <w:t>0 /*</w:t>
-      </w:r>
-      <w:proofErr w:type="spellStart"/>
-      <w:r>
-        <w:t>ContactID</w:t>
-      </w:r>
-      <w:proofErr w:type="gramStart"/>
-      <w:r>
-        <w:t>,int</w:t>
-      </w:r>
-      <w:proofErr w:type="spellEnd"/>
-      <w:proofErr w:type="gramEnd"/>
-      <w:r>
         <w:t>*/,</w:t>
-      </w:r>
-    </w:p>
-    <w:p>
-      <w:pPr>
-        <w:pStyle w:val="CodeBlock"/>
-      </w:pPr>
-      <w:r>
-        <w:tab/>
-        <w:t>N'' /*</w:t>
-      </w:r>
-      <w:proofErr w:type="spellStart"/>
-      <w:r>
-        <w:t>LoginID</w:t>
-      </w:r>
-      <w:proofErr w:type="gramStart"/>
-      <w:r>
-        <w:t>,nvarchar</w:t>
-      </w:r>
-      <w:proofErr w:type="spellEnd"/>
-      <w:proofErr w:type="gramEnd"/>
-      <w:r>
-        <w:t>(256)*/,</w:t>
-      </w:r>
-    </w:p>
-    <w:p>
-      <w:pPr>
-        <w:pStyle w:val="CodeBlock"/>
-      </w:pPr>
-      <w:r>
-        <w:tab/>
-      </w:r>
-      <w:proofErr w:type="gramStart"/>
-      <w:r>
-        <w:t>null</w:t>
-      </w:r>
-      <w:proofErr w:type="gramEnd"/>
-      <w:r>
-        <w:t xml:space="preserve"> /*</w:t>
-      </w:r>
-      <w:proofErr w:type="spellStart"/>
-      <w:r>
-        <w:t>ManagerID,int</w:t>
-      </w:r>
-      <w:proofErr w:type="spellEnd"/>
-      <w:r>
-        <w:t>*/,</w:t>
-      </w:r>
-    </w:p>
-    <w:p>
-      <w:pPr>
-        <w:pStyle w:val="CodeBlock"/>
-      </w:pPr>
-      <w:r>
-        <w:tab/>
-        <w:t>N'' /*</w:t>
-      </w:r>
-      <w:proofErr w:type="spellStart"/>
-      <w:r>
-        <w:t>Title</w:t>
-      </w:r>
-      <w:proofErr w:type="gramStart"/>
-      <w:r>
-        <w:t>,nvarchar</w:t>
-      </w:r>
-      <w:proofErr w:type="spellEnd"/>
-      <w:proofErr w:type="gramEnd"/>
-      <w:r>
-        <w:t>(50)*/,</w:t>
       </w:r>
     </w:p>
     <w:p>
@@ -2645,7 +2772,7 @@
       </w:r>
       <w:proofErr w:type="spellStart"/>
       <w:r>
-        <w:t>BirthDate</w:t>
+        <w:t>ModifiedDate</w:t>
       </w:r>
       <w:proofErr w:type="gramStart"/>
       <w:r>
@@ -2654,7 +2781,39 @@
       <w:proofErr w:type="spellEnd"/>
       <w:proofErr w:type="gramEnd"/>
       <w:r>
-        <w:t>*/,</w:t>
+        <w:t>*/)</w:t>
+      </w:r>
+    </w:p>
+    <w:p>
+      <w:pPr>
+        <w:pStyle w:val="Heading5"/>
+      </w:pPr>
+      <w:r>
+        <w:t>Generate Update Statement</w:t>
+      </w:r>
+    </w:p>
+    <w:p>
+      <w:pPr>
+        <w:pStyle w:val="Default"/>
+      </w:pPr>
+      <w:r>
+        <w:t>Make sure you have an active edit window in focus (</w:t>
+      </w:r>
+      <w:proofErr w:type="spellStart"/>
+      <w:r>
+        <w:t>Control+N</w:t>
+      </w:r>
+      <w:proofErr w:type="spellEnd"/>
+      <w:r>
+        <w:t xml:space="preserve">) and right click a table and select “Generate Update Statement”. SQL code similar to below will be generated. </w:t>
+      </w:r>
+    </w:p>
+    <w:p>
+      <w:pPr>
+        <w:pStyle w:val="Default"/>
+      </w:pPr>
+      <w:r>
+        <w:t>As with the insert statement generation, the tables’ schema is used to ignore columns that are “read-only”. Also, the primary key columns go into the where clause with comments to assist.</w:t>
       </w:r>
     </w:p>
     <w:p>
@@ -2662,21 +2821,92 @@
         <w:pStyle w:val="CodeBlock"/>
       </w:pPr>
       <w:r>
+        <w:t xml:space="preserve">UPDATE </w:t>
+      </w:r>
+      <w:proofErr w:type="spellStart"/>
+      <w:r>
+        <w:t>HumanResources.EmployeeDepartmentHistory</w:t>
+      </w:r>
+      <w:proofErr w:type="spellEnd"/>
+    </w:p>
+    <w:p>
+      <w:pPr>
+        <w:pStyle w:val="CodeBlock"/>
+      </w:pPr>
+      <w:r>
+        <w:t>SET</w:t>
+      </w:r>
+    </w:p>
+    <w:p>
+      <w:pPr>
+        <w:pStyle w:val="CodeBlock"/>
+      </w:pPr>
+      <w:r>
         <w:tab/>
-        <w:t>N'' /*</w:t>
-      </w:r>
-      <w:proofErr w:type="spellStart"/>
-      <w:r>
-        <w:t>MaritalStatus</w:t>
+      </w:r>
+      <w:proofErr w:type="spellStart"/>
+      <w:r>
+        <w:t>EndDate</w:t>
+      </w:r>
+      <w:proofErr w:type="spellEnd"/>
+      <w:r>
+        <w:t xml:space="preserve"> = null,</w:t>
+      </w:r>
+    </w:p>
+    <w:p>
+      <w:pPr>
+        <w:pStyle w:val="CodeBlock"/>
+      </w:pPr>
+      <w:r>
+        <w:tab/>
+      </w:r>
+      <w:proofErr w:type="spellStart"/>
+      <w:r>
+        <w:t>ModifiedDate</w:t>
+      </w:r>
+      <w:proofErr w:type="spellEnd"/>
+      <w:r>
+        <w:t xml:space="preserve"> = '?'</w:t>
+      </w:r>
+    </w:p>
+    <w:p>
+      <w:pPr>
+        <w:pStyle w:val="CodeBlock"/>
+      </w:pPr>
+      <w:r>
+        <w:t>WHERE</w:t>
+      </w:r>
+    </w:p>
+    <w:p>
+      <w:pPr>
+        <w:pStyle w:val="CodeBlock"/>
+      </w:pPr>
+      <w:r>
+        <w:tab/>
+      </w:r>
+      <w:proofErr w:type="spellStart"/>
+      <w:r>
+        <w:t>EmployeeID</w:t>
+      </w:r>
+      <w:proofErr w:type="spellEnd"/>
+      <w:r>
+        <w:t xml:space="preserve"> </w:t>
       </w:r>
       <w:proofErr w:type="gramStart"/>
       <w:r>
-        <w:t>,nchar</w:t>
-      </w:r>
-      <w:proofErr w:type="spellEnd"/>
+        <w:t>=  /</w:t>
+      </w:r>
       <w:proofErr w:type="gramEnd"/>
       <w:r>
-        <w:t>(1)*/,</w:t>
+        <w:t>*</w:t>
+      </w:r>
+      <w:proofErr w:type="spellStart"/>
+      <w:r>
+        <w:t>value:EmployeeID,int</w:t>
+      </w:r>
+      <w:proofErr w:type="spellEnd"/>
+      <w:r>
+        <w:t>*/ AND</w:t>
       </w:r>
     </w:p>
     <w:p>
@@ -2685,20 +2915,30 @@
       </w:pPr>
       <w:r>
         <w:tab/>
-        <w:t>N'' /*</w:t>
-      </w:r>
-      <w:proofErr w:type="spellStart"/>
-      <w:r>
-        <w:t>Gender</w:t>
+      </w:r>
+      <w:proofErr w:type="spellStart"/>
+      <w:r>
+        <w:t>DepartmentID</w:t>
+      </w:r>
+      <w:proofErr w:type="spellEnd"/>
+      <w:r>
+        <w:t xml:space="preserve"> </w:t>
       </w:r>
       <w:proofErr w:type="gramStart"/>
       <w:r>
-        <w:t>,nchar</w:t>
-      </w:r>
-      <w:proofErr w:type="spellEnd"/>
+        <w:t>=  /</w:t>
+      </w:r>
       <w:proofErr w:type="gramEnd"/>
       <w:r>
-        <w:t>(1)*/,</w:t>
+        <w:t>*</w:t>
+      </w:r>
+      <w:proofErr w:type="spellStart"/>
+      <w:r>
+        <w:t>value:DepartmentID,smallint</w:t>
+      </w:r>
+      <w:proofErr w:type="spellEnd"/>
+      <w:r>
+        <w:t>*/ AND</w:t>
       </w:r>
     </w:p>
     <w:p>
@@ -2707,20 +2947,30 @@
       </w:pPr>
       <w:r>
         <w:tab/>
-        <w:t>'?' /*</w:t>
-      </w:r>
-      <w:proofErr w:type="spellStart"/>
-      <w:r>
-        <w:t>HireDate</w:t>
+      </w:r>
+      <w:proofErr w:type="spellStart"/>
+      <w:r>
+        <w:t>ShiftID</w:t>
+      </w:r>
+      <w:proofErr w:type="spellEnd"/>
+      <w:r>
+        <w:t xml:space="preserve"> </w:t>
       </w:r>
       <w:proofErr w:type="gramStart"/>
       <w:r>
-        <w:t>,datetime</w:t>
-      </w:r>
-      <w:proofErr w:type="spellEnd"/>
+        <w:t>=  /</w:t>
+      </w:r>
       <w:proofErr w:type="gramEnd"/>
       <w:r>
-        <w:t>*/,</w:t>
+        <w:t>*</w:t>
+      </w:r>
+      <w:proofErr w:type="spellStart"/>
+      <w:r>
+        <w:t>value:ShiftID,tinyint</w:t>
+      </w:r>
+      <w:proofErr w:type="spellEnd"/>
+      <w:r>
+        <w:t>*/ AND</w:t>
       </w:r>
     </w:p>
     <w:p>
@@ -2729,20 +2979,59 @@
       </w:pPr>
       <w:r>
         <w:tab/>
-        <w:t>0 /*</w:t>
-      </w:r>
-      <w:proofErr w:type="spellStart"/>
-      <w:r>
-        <w:t>SalariedFlag</w:t>
+      </w:r>
+      <w:proofErr w:type="spellStart"/>
+      <w:r>
+        <w:t>StartDate</w:t>
+      </w:r>
+      <w:proofErr w:type="spellEnd"/>
+      <w:r>
+        <w:t xml:space="preserve"> = /*</w:t>
+      </w:r>
+      <w:proofErr w:type="spellStart"/>
+      <w:r>
+        <w:t>value</w:t>
       </w:r>
       <w:proofErr w:type="gramStart"/>
       <w:r>
-        <w:t>,bit</w:t>
+        <w:t>:StartDate,datetime</w:t>
       </w:r>
       <w:proofErr w:type="spellEnd"/>
       <w:proofErr w:type="gramEnd"/>
       <w:r>
-        <w:t>*/,</w:t>
+        <w:t>*/</w:t>
+      </w:r>
+    </w:p>
+    <w:p>
+      <w:pPr>
+        <w:pStyle w:val="Heading5"/>
+      </w:pPr>
+      <w:r>
+        <w:t>Generate Delete Statement</w:t>
+      </w:r>
+    </w:p>
+    <w:p>
+      <w:pPr>
+        <w:pStyle w:val="Default"/>
+      </w:pPr>
+      <w:r>
+        <w:t>Make sure you have an active edit window in focus (</w:t>
+      </w:r>
+      <w:proofErr w:type="spellStart"/>
+      <w:r>
+        <w:t>Control+N</w:t>
+      </w:r>
+      <w:proofErr w:type="spellEnd"/>
+      <w:r>
+        <w:t xml:space="preserve">) and right click a table and select “Generate Delete Statement”. SQL code similar to below will be generated. </w:t>
+      </w:r>
+    </w:p>
+    <w:p>
+      <w:pPr>
+        <w:pStyle w:val="Default"/>
+      </w:pPr>
+      <w:r>
+        <w:t>As with the update statement generation, the tables’ schema is used to create a where clause with the primary key columns.</w:t>
       </w:r>
     </w:p>
     <w:p>
@@ -2750,481 +3039,120 @@
         <w:pStyle w:val="CodeBlock"/>
       </w:pPr>
       <w:r>
+        <w:t>DELETE FROM</w:t>
+      </w:r>
+    </w:p>
+    <w:p>
+      <w:pPr>
+        <w:pStyle w:val="CodeBlock"/>
+      </w:pPr>
+      <w:r>
         <w:tab/>
-        <w:t>0 /*</w:t>
-      </w:r>
-      <w:proofErr w:type="spellStart"/>
-      <w:r>
-        <w:t>VacationHours</w:t>
+      </w:r>
+      <w:proofErr w:type="spellStart"/>
+      <w:r>
+        <w:t>HumanResources.Department</w:t>
+      </w:r>
+      <w:proofErr w:type="spellEnd"/>
+    </w:p>
+    <w:p>
+      <w:pPr>
+        <w:pStyle w:val="CodeBlock"/>
+      </w:pPr>
+      <w:r>
+        <w:t>WHERE</w:t>
+      </w:r>
+    </w:p>
+    <w:p>
+      <w:pPr>
+        <w:pStyle w:val="CodeBlock"/>
+      </w:pPr>
+      <w:r>
+        <w:tab/>
+      </w:r>
+      <w:proofErr w:type="spellStart"/>
+      <w:r>
+        <w:t>DepartmentID</w:t>
+      </w:r>
+      <w:proofErr w:type="spellEnd"/>
+      <w:r>
+        <w:t xml:space="preserve"> = /*</w:t>
+      </w:r>
+      <w:proofErr w:type="spellStart"/>
+      <w:r>
+        <w:t>value</w:t>
       </w:r>
       <w:proofErr w:type="gramStart"/>
       <w:r>
-        <w:t>,smallint</w:t>
+        <w:t>:DepartmentID</w:t>
       </w:r>
       <w:proofErr w:type="spellEnd"/>
       <w:proofErr w:type="gramEnd"/>
       <w:r>
-        <w:t>*/,</w:t>
-      </w:r>
-    </w:p>
-    <w:p>
-      <w:pPr>
-        <w:pStyle w:val="CodeBlock"/>
-      </w:pPr>
-      <w:r>
-        <w:tab/>
-        <w:t>0 /*</w:t>
-      </w:r>
-      <w:proofErr w:type="spellStart"/>
-      <w:r>
-        <w:t>SickLeaveHours</w:t>
+        <w:t>*/</w:t>
+      </w:r>
+    </w:p>
+    <w:p>
+      <w:pPr>
+        <w:pStyle w:val="Heading5"/>
+      </w:pPr>
+      <w:r>
+        <w:t>Copy Table Name</w:t>
+      </w:r>
+    </w:p>
+    <w:p>
+      <w:r>
+        <w:t>This command copies the fully qualified table name to the windows clipboard.</w:t>
+      </w:r>
+    </w:p>
+    <w:p>
+      <w:pPr>
+        <w:pStyle w:val="Heading5"/>
+      </w:pPr>
+      <w:r>
+        <w:t>Truncate Table</w:t>
+      </w:r>
+    </w:p>
+    <w:p>
+      <w:r>
+        <w:t>This command deletes all the rows from the selected table. The truncate statement is not actually used currently due to the requirements (no foreign keys) and cross database support so in essence the resulting command is just “DELETE FROM &lt;table&gt;”. Patches welcome!</w:t>
+      </w:r>
+    </w:p>
+    <w:p>
+      <w:r>
+        <w:t>The truncate table command also sends an application level message so that if you are viewing a table with the view data command</w:t>
+      </w:r>
+      <w:r>
+        <w:t>,</w:t>
+      </w:r>
+      <w:r>
+        <w:t xml:space="preserve"> </w:t>
+      </w:r>
+      <w:r>
+        <w:t>the contents of that window is</w:t>
+      </w:r>
+      <w:r>
+        <w:t xml:space="preserve"> refreshed.</w:t>
+      </w:r>
+    </w:p>
+    <w:p>
+      <w:pPr>
+        <w:pStyle w:val="Heading2"/>
+      </w:pPr>
+      <w:r>
+        <w:t>TODO...</w:t>
+      </w:r>
+    </w:p>
+    <w:p>
+      <w:r>
+        <w:t xml:space="preserve">This is a starer document but there is much I could add. One of the bigger areas that </w:t>
       </w:r>
       <w:proofErr w:type="gramStart"/>
       <w:r>
-        <w:t>,smallint</w:t>
-      </w:r>
-      <w:proofErr w:type="spellEnd"/>
+        <w:t>is</w:t>
+      </w:r>
       <w:proofErr w:type="gramEnd"/>
       <w:r>
-        <w:t>*/,</w:t>
-      </w:r>
-    </w:p>
-    <w:p>
-      <w:pPr>
-        <w:pStyle w:val="CodeBlock"/>
-      </w:pPr>
-      <w:r>
-        <w:tab/>
-        <w:t>0 /*</w:t>
-      </w:r>
-      <w:proofErr w:type="spellStart"/>
-      <w:r>
-        <w:t>CurrentFlag</w:t>
-      </w:r>
-      <w:proofErr w:type="gramStart"/>
-      <w:r>
-        <w:t>,bit</w:t>
-      </w:r>
-      <w:proofErr w:type="spellEnd"/>
-      <w:proofErr w:type="gramEnd"/>
-      <w:r>
-        <w:t>*/,</w:t>
-      </w:r>
-    </w:p>
-    <w:p>
-      <w:pPr>
-        <w:pStyle w:val="CodeBlock"/>
-      </w:pPr>
-      <w:r>
-        <w:tab/>
-        <w:t>'00000000-0000-0000-0000-000000000000' /*</w:t>
-      </w:r>
-      <w:proofErr w:type="spellStart"/>
-      <w:r>
-        <w:t>rowguid</w:t>
-      </w:r>
-      <w:proofErr w:type="gramStart"/>
-      <w:r>
-        <w:t>,uniqueidentifier</w:t>
-      </w:r>
-      <w:proofErr w:type="spellEnd"/>
-      <w:proofErr w:type="gramEnd"/>
-      <w:r>
-        <w:t>*/,</w:t>
-      </w:r>
-    </w:p>
-    <w:p>
-      <w:pPr>
-        <w:pStyle w:val="CodeBlock"/>
-      </w:pPr>
-      <w:r>
-        <w:tab/>
-        <w:t>'?' /*</w:t>
-      </w:r>
-      <w:proofErr w:type="spellStart"/>
-      <w:r>
-        <w:t>ModifiedDate</w:t>
-      </w:r>
-      <w:proofErr w:type="gramStart"/>
-      <w:r>
-        <w:t>,datetime</w:t>
-      </w:r>
-      <w:proofErr w:type="spellEnd"/>
-      <w:proofErr w:type="gramEnd"/>
-      <w:r>
-        <w:t>*/)</w:t>
-      </w:r>
-    </w:p>
-    <w:p>
-      <w:pPr>
-        <w:pStyle w:val="Heading5"/>
-      </w:pPr>
-      <w:r>
-        <w:t>Generate Update Statement</w:t>
-      </w:r>
-    </w:p>
-    <w:p>
-      <w:pPr>
-        <w:pStyle w:val="Default"/>
-      </w:pPr>
-      <w:r>
-        <w:t>Make sure you have an active edit window in focus (</w:t>
-      </w:r>
-      <w:proofErr w:type="spellStart"/>
-      <w:r>
-        <w:t>Control+N</w:t>
-      </w:r>
-      <w:proofErr w:type="spellEnd"/>
-      <w:r>
-        <w:t xml:space="preserve">) and right click a table and select “Generate Update Statement”. SQL code similar to below will be generated. </w:t>
-      </w:r>
-    </w:p>
-    <w:p>
-      <w:pPr>
-        <w:pStyle w:val="Default"/>
-      </w:pPr>
-      <w:r>
-        <w:t>As with the insert statement generation, the tables’ schema is used to ignore columns that are “read-only”. Also, the primary key columns go into the where clause with comments to assist.</w:t>
-      </w:r>
-    </w:p>
-    <w:p>
-      <w:pPr>
-        <w:pStyle w:val="CodeBlock"/>
-      </w:pPr>
-      <w:r>
-        <w:t xml:space="preserve">UPDATE </w:t>
-      </w:r>
-      <w:proofErr w:type="spellStart"/>
-      <w:r>
-        <w:t>HumanResources.EmployeeDepartmentHistory</w:t>
-      </w:r>
-      <w:proofErr w:type="spellEnd"/>
-    </w:p>
-    <w:p>
-      <w:pPr>
-        <w:pStyle w:val="CodeBlock"/>
-      </w:pPr>
-      <w:r>
-        <w:t>SET</w:t>
-      </w:r>
-    </w:p>
-    <w:p>
-      <w:pPr>
-        <w:pStyle w:val="CodeBlock"/>
-      </w:pPr>
-      <w:r>
-        <w:tab/>
-      </w:r>
-      <w:proofErr w:type="spellStart"/>
-      <w:r>
-        <w:t>EndDate</w:t>
-      </w:r>
-      <w:proofErr w:type="spellEnd"/>
-      <w:r>
-        <w:t xml:space="preserve"> = null,</w:t>
-      </w:r>
-    </w:p>
-    <w:p>
-      <w:pPr>
-        <w:pStyle w:val="CodeBlock"/>
-      </w:pPr>
-      <w:r>
-        <w:tab/>
-      </w:r>
-      <w:proofErr w:type="spellStart"/>
-      <w:r>
-        <w:t>ModifiedDate</w:t>
-      </w:r>
-      <w:proofErr w:type="spellEnd"/>
-      <w:r>
-        <w:t xml:space="preserve"> = '?'</w:t>
-      </w:r>
-    </w:p>
-    <w:p>
-      <w:pPr>
-        <w:pStyle w:val="CodeBlock"/>
-      </w:pPr>
-      <w:r>
-        <w:t>WHERE</w:t>
-      </w:r>
-    </w:p>
-    <w:p>
-      <w:pPr>
-        <w:pStyle w:val="CodeBlock"/>
-      </w:pPr>
-      <w:r>
-        <w:tab/>
-      </w:r>
-      <w:proofErr w:type="spellStart"/>
-      <w:r>
-        <w:t>EmployeeID</w:t>
-      </w:r>
-      <w:proofErr w:type="spellEnd"/>
-      <w:r>
-        <w:t xml:space="preserve"> </w:t>
-      </w:r>
-      <w:proofErr w:type="gramStart"/>
-      <w:r>
-        <w:t>=  /</w:t>
-      </w:r>
-      <w:proofErr w:type="gramEnd"/>
-      <w:r>
-        <w:t>*</w:t>
-      </w:r>
-      <w:proofErr w:type="spellStart"/>
-      <w:r>
-        <w:t>value:EmployeeID,int</w:t>
-      </w:r>
-      <w:proofErr w:type="spellEnd"/>
-      <w:r>
-        <w:t>*/ AND</w:t>
-      </w:r>
-    </w:p>
-    <w:p>
-      <w:pPr>
-        <w:pStyle w:val="CodeBlock"/>
-      </w:pPr>
-      <w:r>
-        <w:tab/>
-      </w:r>
-      <w:proofErr w:type="spellStart"/>
-      <w:r>
-        <w:t>DepartmentID</w:t>
-      </w:r>
-      <w:proofErr w:type="spellEnd"/>
-      <w:r>
-        <w:t xml:space="preserve"> </w:t>
-      </w:r>
-      <w:proofErr w:type="gramStart"/>
-      <w:r>
-        <w:t>=  /</w:t>
-      </w:r>
-      <w:proofErr w:type="gramEnd"/>
-      <w:r>
-        <w:t>*</w:t>
-      </w:r>
-      <w:proofErr w:type="spellStart"/>
-      <w:r>
-        <w:t>value:DepartmentID,smallint</w:t>
-      </w:r>
-      <w:proofErr w:type="spellEnd"/>
-      <w:r>
-        <w:t>*/ AND</w:t>
-      </w:r>
-    </w:p>
-    <w:p>
-      <w:pPr>
-        <w:pStyle w:val="CodeBlock"/>
-      </w:pPr>
-      <w:r>
-        <w:tab/>
-      </w:r>
-      <w:proofErr w:type="spellStart"/>
-      <w:r>
-        <w:t>ShiftID</w:t>
-      </w:r>
-      <w:proofErr w:type="spellEnd"/>
-      <w:r>
-        <w:t xml:space="preserve"> </w:t>
-      </w:r>
-      <w:proofErr w:type="gramStart"/>
-      <w:r>
-        <w:t>=  /</w:t>
-      </w:r>
-      <w:proofErr w:type="gramEnd"/>
-      <w:r>
-        <w:t>*</w:t>
-      </w:r>
-      <w:proofErr w:type="spellStart"/>
-      <w:r>
-        <w:t>value:ShiftID,tinyint</w:t>
-      </w:r>
-      <w:proofErr w:type="spellEnd"/>
-      <w:r>
-        <w:t>*/ AND</w:t>
-      </w:r>
-    </w:p>
-    <w:p>
-      <w:pPr>
-        <w:pStyle w:val="CodeBlock"/>
-      </w:pPr>
-      <w:r>
-        <w:tab/>
-      </w:r>
-      <w:proofErr w:type="spellStart"/>
-      <w:r>
-        <w:t>StartDate</w:t>
-      </w:r>
-      <w:proofErr w:type="spellEnd"/>
-      <w:r>
-        <w:t xml:space="preserve"> = /*</w:t>
-      </w:r>
-      <w:proofErr w:type="spellStart"/>
-      <w:r>
-        <w:t>value</w:t>
-      </w:r>
-      <w:proofErr w:type="gramStart"/>
-      <w:r>
-        <w:t>:StartDate,datetime</w:t>
-      </w:r>
-      <w:proofErr w:type="spellEnd"/>
-      <w:proofErr w:type="gramEnd"/>
-      <w:r>
-        <w:t>*/</w:t>
-      </w:r>
-    </w:p>
-    <w:p>
-      <w:pPr>
-        <w:pStyle w:val="Heading5"/>
-      </w:pPr>
-      <w:r>
-        <w:t>Generate Delete Statement</w:t>
-      </w:r>
-    </w:p>
-    <w:p>
-      <w:pPr>
-        <w:pStyle w:val="Default"/>
-      </w:pPr>
-      <w:r>
-        <w:t>Make sure you have an active edit window in focus (</w:t>
-      </w:r>
-      <w:proofErr w:type="spellStart"/>
-      <w:r>
-        <w:t>Control+N</w:t>
-      </w:r>
-      <w:proofErr w:type="spellEnd"/>
-      <w:r>
-        <w:t xml:space="preserve">) and right click a table and select “Generate Delete Statement”. SQL code similar to below will be generated. </w:t>
-      </w:r>
-    </w:p>
-    <w:p>
-      <w:pPr>
-        <w:pStyle w:val="Default"/>
-      </w:pPr>
-      <w:r>
-        <w:t>As with the update statement generation, the tables’ schema is used to create a where clause with the primary key columns.</w:t>
-      </w:r>
-    </w:p>
-    <w:p>
-      <w:pPr>
-        <w:pStyle w:val="CodeBlock"/>
-      </w:pPr>
-      <w:r>
-        <w:t>DELETE FROM</w:t>
-      </w:r>
-    </w:p>
-    <w:p>
-      <w:pPr>
-        <w:pStyle w:val="CodeBlock"/>
-      </w:pPr>
-      <w:r>
-        <w:tab/>
-      </w:r>
-      <w:proofErr w:type="spellStart"/>
-      <w:r>
-        <w:t>HumanResources.Department</w:t>
-      </w:r>
-      <w:proofErr w:type="spellEnd"/>
-    </w:p>
-    <w:p>
-      <w:pPr>
-        <w:pStyle w:val="CodeBlock"/>
-      </w:pPr>
-      <w:r>
-        <w:t>WHERE</w:t>
-      </w:r>
-    </w:p>
-    <w:p>
-      <w:pPr>
-        <w:pStyle w:val="CodeBlock"/>
-      </w:pPr>
-      <w:r>
-        <w:tab/>
-      </w:r>
-      <w:proofErr w:type="spellStart"/>
-      <w:r>
-        <w:t>DepartmentID</w:t>
-      </w:r>
-      <w:proofErr w:type="spellEnd"/>
-      <w:r>
-        <w:t xml:space="preserve"> = /*</w:t>
-      </w:r>
-      <w:proofErr w:type="spellStart"/>
-      <w:r>
-        <w:t>value</w:t>
-      </w:r>
-      <w:proofErr w:type="gramStart"/>
-      <w:r>
-        <w:t>:DepartmentID</w:t>
-      </w:r>
-      <w:proofErr w:type="spellEnd"/>
-      <w:proofErr w:type="gramEnd"/>
-      <w:r>
-        <w:t>*/</w:t>
-      </w:r>
-    </w:p>
-    <w:p>
-      <w:pPr>
-        <w:pStyle w:val="Heading5"/>
-      </w:pPr>
-      <w:r>
-        <w:t>Copy Table Name</w:t>
-      </w:r>
-    </w:p>
-    <w:p>
-      <w:r>
-        <w:t>This command copies the fully qualified table name to the windows clipboard.</w:t>
-      </w:r>
-    </w:p>
-    <w:p>
-      <w:pPr>
-        <w:pStyle w:val="Heading5"/>
-      </w:pPr>
-      <w:r>
-        <w:lastRenderedPageBreak/>
-        <w:t>Truncate Table</w:t>
-      </w:r>
-    </w:p>
-    <w:p>
-      <w:r>
-        <w:t>This command deletes all the rows from the selected table. The truncate statement is not actually used currently due to the requirements (no foreign keys) and cross database support so in essence the resulting command is just “DELETE FROM &lt;table&gt;”. Patches welcome!</w:t>
-      </w:r>
-    </w:p>
-    <w:p>
-      <w:r>
-        <w:t>The truncate table command also sends an application level message so that if you are viewing a table with the view data command</w:t>
-      </w:r>
-      <w:r>
-        <w:t>,</w:t>
-      </w:r>
-      <w:r>
-        <w:t xml:space="preserve"> </w:t>
-      </w:r>
-      <w:r>
-        <w:t>the contents of that window is</w:t>
-      </w:r>
-      <w:r>
-        <w:t xml:space="preserve"> refreshed.</w:t>
-      </w:r>
-    </w:p>
-    <w:p>
-      <w:pPr>
-        <w:pStyle w:val="Heading2"/>
-      </w:pPr>
-      <w:r>
-        <w:t>TODO...</w:t>
-      </w:r>
-    </w:p>
-    <w:p>
-      <w:r>
-        <w:t xml:space="preserve">This is a starer document but there is much I could add. One of the bigger areas that </w:t>
-      </w:r>
-      <w:proofErr w:type="gramStart"/>
-      <w:r>
-        <w:t>is</w:t>
-      </w:r>
-      <w:proofErr w:type="gramEnd"/>
-      <w:r>
         <w:t xml:space="preserve"> very useful is the template engine that uses </w:t>
       </w:r>
       <w:proofErr w:type="spellStart"/>
@@ -3276,7 +3204,7 @@
       <w:r>
         <w:t xml:space="preserve"> (</w:t>
       </w:r>
-      <w:hyperlink r:id="rId16" w:tgtFrame="_blank" w:history="1">
+      <w:hyperlink r:id="rId15" w:tgtFrame="_blank" w:history="1">
         <w:r>
           <w:t>http://pksoftware.net/</w:t>
         </w:r>
@@ -3292,10 +3220,7 @@
         <w:fldChar w:fldCharType="begin"/>
       </w:r>
       <w:r>
-        <w:instrText xml:space="preserve"> HYPERLINK </w:instrText>
-      </w:r>
-      <w:r>
-        <w:instrText xml:space="preserve">"mailto:paul@pksoftware.net" </w:instrText>
+        <w:instrText xml:space="preserve"> HYPERLINK "mailto:paul@pksoftware.net" </w:instrText>
       </w:r>
       <w:r>
         <w:fldChar w:fldCharType="separate"/>
@@ -3333,6 +3258,7 @@
         <w:pStyle w:val="Textbody"/>
       </w:pPr>
       <w:r>
+        <w:lastRenderedPageBreak/>
         <w:t>Also, a special t</w:t>
       </w:r>
       <w:r>
@@ -3433,7 +3359,7 @@
       <w:r>
         <w:t xml:space="preserve"> (</w:t>
       </w:r>
-      <w:hyperlink r:id="rId17" w:tgtFrame="_blank" w:history="1">
+      <w:hyperlink r:id="rId16" w:tgtFrame="_blank" w:history="1">
         <w:r>
           <w:t>http://www.famfamfam.com/</w:t>
         </w:r>
@@ -3480,7 +3406,7 @@
       <w:r>
         <w:t xml:space="preserve"> from that removes the need for using an plain old textbox (</w:t>
       </w:r>
-      <w:hyperlink r:id="rId18" w:tgtFrame="_blank" w:history="1">
+      <w:hyperlink r:id="rId17" w:tgtFrame="_blank" w:history="1">
         <w:r>
           <w:t>http://www.icsharpcode.net/OpenSource/SD/</w:t>
         </w:r>
@@ -3530,7 +3456,7 @@
       <w:r>
         <w:t xml:space="preserve"> docking suite (</w:t>
       </w:r>
-      <w:hyperlink r:id="rId19" w:tgtFrame="_blank" w:history="1">
+      <w:hyperlink r:id="rId18" w:tgtFrame="_blank" w:history="1">
         <w:r>
           <w:t>http://sourceforge.net/projects/dockpanelsuite/</w:t>
         </w:r>
@@ -3559,7 +3485,7 @@
       <w:r>
         <w:t xml:space="preserve"> (</w:t>
       </w:r>
-      <w:hyperlink r:id="rId20" w:tgtFrame="_blank" w:history="1">
+      <w:hyperlink r:id="rId19" w:tgtFrame="_blank" w:history="1">
         <w:r>
           <w:t>http://www.castleproject.org/</w:t>
         </w:r>
@@ -3585,7 +3511,7 @@
       </w:pPr>
     </w:p>
     <w:sectPr>
-      <w:footerReference w:type="default" r:id="rId21"/>
+      <w:footerReference w:type="default" r:id="rId20"/>
       <w:pgSz w:w="11906" w:h="16838"/>
       <w:pgMar w:top="1440" w:right="1440" w:bottom="1440" w:left="1440" w:header="720" w:footer="720" w:gutter="0"/>
       <w:cols w:space="720"/>

</xml_diff>